<commit_message>
updated prelimenary report, installed chat.js. Implement frontend structure for Basic Interactive Dashboard with query input, Chart.js visualizations, and Tailwind CSS styling.
</commit_message>
<xml_diff>
--- a/docs/1_prelim_report/vr112_preliminary_report.docx
+++ b/docs/1_prelim_report/vr112_preliminary_report.docx
@@ -1469,27 +1469,7 @@
                 <w:bCs/>
                 <w:noProof/>
               </w:rPr>
-              <w:t>Referen</w:t>
-            </w:r>
-            <w:r>
-              <w:rPr>
-                <w:rStyle w:val="Hyperlink"/>
-                <w:rFonts w:ascii="Times New Roman" w:hAnsi="Times New Roman" w:cs="Times New Roman"/>
-                <w:b/>
-                <w:bCs/>
-                <w:noProof/>
-              </w:rPr>
-              <w:t>c</w:t>
-            </w:r>
-            <w:r>
-              <w:rPr>
-                <w:rStyle w:val="Hyperlink"/>
-                <w:rFonts w:ascii="Times New Roman" w:hAnsi="Times New Roman" w:cs="Times New Roman"/>
-                <w:b/>
-                <w:bCs/>
-                <w:noProof/>
-              </w:rPr>
-              <w:t>es</w:t>
+              <w:t>References</w:t>
             </w:r>
             <w:r>
               <w:rPr>
@@ -4024,10 +4004,10 @@
           <w:noProof/>
         </w:rPr>
         <w:drawing>
-          <wp:inline distT="0" distB="0" distL="0" distR="0" wp14:anchorId="49777E0B" wp14:editId="1FF45A82">
-            <wp:extent cx="5731510" cy="2352040"/>
-            <wp:effectExtent l="0" t="0" r="2540" b="0"/>
-            <wp:docPr id="712436913" name="Picture 1" descr="A diagram of a company&#10;&#10;AI-generated content may be incorrect."/>
+          <wp:inline distT="0" distB="0" distL="0" distR="0" wp14:anchorId="51DF3F9E" wp14:editId="39E4DD60">
+            <wp:extent cx="5725860" cy="1024466"/>
+            <wp:effectExtent l="0" t="0" r="8255" b="4445"/>
+            <wp:docPr id="474855773" name="Picture 2"/>
             <wp:cNvGraphicFramePr>
               <a:graphicFrameLocks xmlns:a="http://schemas.openxmlformats.org/drawingml/2006/main" noChangeAspect="1"/>
             </wp:cNvGraphicFramePr>
@@ -4035,23 +4015,36 @@
               <a:graphicData uri="http://schemas.openxmlformats.org/drawingml/2006/picture">
                 <pic:pic xmlns:pic="http://schemas.openxmlformats.org/drawingml/2006/picture">
                   <pic:nvPicPr>
-                    <pic:cNvPr id="712436913" name="Picture 1" descr="A diagram of a company&#10;&#10;AI-generated content may be incorrect."/>
-                    <pic:cNvPicPr/>
+                    <pic:cNvPr id="0" name="Picture 1"/>
+                    <pic:cNvPicPr>
+                      <a:picLocks noChangeAspect="1" noChangeArrowheads="1"/>
+                    </pic:cNvPicPr>
                   </pic:nvPicPr>
                   <pic:blipFill>
-                    <a:blip r:embed="rId7"/>
+                    <a:blip r:embed="rId7" cstate="print">
+                      <a:extLst>
+                        <a:ext uri="{28A0092B-C50C-407E-A947-70E740481C1C}">
+                          <a14:useLocalDpi xmlns:a14="http://schemas.microsoft.com/office/drawing/2010/main" val="0"/>
+                        </a:ext>
+                      </a:extLst>
+                    </a:blip>
+                    <a:srcRect/>
                     <a:stretch>
                       <a:fillRect/>
                     </a:stretch>
                   </pic:blipFill>
-                  <pic:spPr>
+                  <pic:spPr bwMode="auto">
                     <a:xfrm>
                       <a:off x="0" y="0"/>
-                      <a:ext cx="5731510" cy="2352040"/>
+                      <a:ext cx="5757574" cy="1030140"/>
                     </a:xfrm>
                     <a:prstGeom prst="rect">
                       <a:avLst/>
                     </a:prstGeom>
+                    <a:noFill/>
+                    <a:ln>
+                      <a:noFill/>
+                    </a:ln>
                   </pic:spPr>
                 </pic:pic>
               </a:graphicData>
@@ -4065,24 +4058,152 @@
         <w:jc w:val="center"/>
         <w:rPr>
           <w:rFonts w:ascii="Times New Roman" w:hAnsi="Times New Roman" w:cs="Times New Roman"/>
-          <w:szCs w:val="24"/>
-        </w:rPr>
-      </w:pPr>
-      <w:r>
-        <w:rPr>
-          <w:rFonts w:ascii="Times New Roman" w:hAnsi="Times New Roman" w:cs="Times New Roman"/>
           <w:i/>
           <w:iCs/>
           <w:szCs w:val="24"/>
         </w:rPr>
-        <w:t>Figure 1: Hierarchy of the project requirements</w:t>
-      </w:r>
-      <w:r>
-        <w:rPr>
-          <w:rFonts w:ascii="Times New Roman" w:hAnsi="Times New Roman" w:cs="Times New Roman"/>
-          <w:szCs w:val="24"/>
-        </w:rPr>
-        <w:t>.</w:t>
+      </w:pPr>
+      <w:r>
+        <w:rPr>
+          <w:rFonts w:ascii="Times New Roman" w:hAnsi="Times New Roman" w:cs="Times New Roman"/>
+          <w:i/>
+          <w:iCs/>
+          <w:szCs w:val="24"/>
+        </w:rPr>
+        <w:t xml:space="preserve">Figure </w:t>
+      </w:r>
+      <w:r>
+        <w:rPr>
+          <w:rFonts w:ascii="Times New Roman" w:hAnsi="Times New Roman" w:cs="Times New Roman"/>
+          <w:i/>
+          <w:iCs/>
+          <w:szCs w:val="24"/>
+        </w:rPr>
+        <w:t>1</w:t>
+      </w:r>
+      <w:r>
+        <w:rPr>
+          <w:rFonts w:ascii="Times New Roman" w:hAnsi="Times New Roman" w:cs="Times New Roman"/>
+          <w:i/>
+          <w:iCs/>
+          <w:szCs w:val="24"/>
+        </w:rPr>
+        <w:t>: Hierarchy of the Project Requirements (Natural Language Query Interpretation)</w:t>
+      </w:r>
+    </w:p>
+    <w:p>
+      <w:pPr>
+        <w:jc w:val="center"/>
+        <w:rPr>
+          <w:rFonts w:ascii="Times New Roman" w:hAnsi="Times New Roman" w:cs="Times New Roman"/>
+          <w:i/>
+          <w:iCs/>
+          <w:szCs w:val="24"/>
+        </w:rPr>
+      </w:pPr>
+    </w:p>
+    <w:p>
+      <w:pPr>
+        <w:jc w:val="center"/>
+        <w:rPr>
+          <w:rFonts w:ascii="Times New Roman" w:hAnsi="Times New Roman" w:cs="Times New Roman"/>
+          <w:i/>
+          <w:iCs/>
+          <w:szCs w:val="24"/>
+        </w:rPr>
+      </w:pPr>
+      <w:r>
+        <w:rPr>
+          <w:rFonts w:ascii="Times New Roman" w:hAnsi="Times New Roman" w:cs="Times New Roman"/>
+          <w:noProof/>
+          <w:szCs w:val="24"/>
+        </w:rPr>
+        <w:drawing>
+          <wp:inline distT="0" distB="0" distL="0" distR="0" wp14:anchorId="52F0D3B2" wp14:editId="26A598D5">
+            <wp:extent cx="5719445" cy="1104900"/>
+            <wp:effectExtent l="0" t="0" r="0" b="0"/>
+            <wp:docPr id="185473893" name="Picture 3"/>
+            <wp:cNvGraphicFramePr>
+              <a:graphicFrameLocks xmlns:a="http://schemas.openxmlformats.org/drawingml/2006/main" noChangeAspect="1"/>
+            </wp:cNvGraphicFramePr>
+            <a:graphic xmlns:a="http://schemas.openxmlformats.org/drawingml/2006/main">
+              <a:graphicData uri="http://schemas.openxmlformats.org/drawingml/2006/picture">
+                <pic:pic xmlns:pic="http://schemas.openxmlformats.org/drawingml/2006/picture">
+                  <pic:nvPicPr>
+                    <pic:cNvPr id="0" name="Picture 2"/>
+                    <pic:cNvPicPr>
+                      <a:picLocks noChangeAspect="1" noChangeArrowheads="1"/>
+                    </pic:cNvPicPr>
+                  </pic:nvPicPr>
+                  <pic:blipFill>
+                    <a:blip r:embed="rId8" cstate="print">
+                      <a:extLst>
+                        <a:ext uri="{28A0092B-C50C-407E-A947-70E740481C1C}">
+                          <a14:useLocalDpi xmlns:a14="http://schemas.microsoft.com/office/drawing/2010/main" val="0"/>
+                        </a:ext>
+                      </a:extLst>
+                    </a:blip>
+                    <a:srcRect/>
+                    <a:stretch>
+                      <a:fillRect/>
+                    </a:stretch>
+                  </pic:blipFill>
+                  <pic:spPr bwMode="auto">
+                    <a:xfrm>
+                      <a:off x="0" y="0"/>
+                      <a:ext cx="5719445" cy="1104900"/>
+                    </a:xfrm>
+                    <a:prstGeom prst="rect">
+                      <a:avLst/>
+                    </a:prstGeom>
+                    <a:noFill/>
+                    <a:ln>
+                      <a:noFill/>
+                    </a:ln>
+                  </pic:spPr>
+                </pic:pic>
+              </a:graphicData>
+            </a:graphic>
+          </wp:inline>
+        </w:drawing>
+      </w:r>
+    </w:p>
+    <w:p>
+      <w:pPr>
+        <w:jc w:val="center"/>
+        <w:rPr>
+          <w:rFonts w:ascii="Times New Roman" w:hAnsi="Times New Roman" w:cs="Times New Roman"/>
+          <w:i/>
+          <w:iCs/>
+          <w:szCs w:val="24"/>
+        </w:rPr>
+      </w:pPr>
+      <w:r>
+        <w:rPr>
+          <w:rFonts w:ascii="Times New Roman" w:hAnsi="Times New Roman" w:cs="Times New Roman"/>
+          <w:i/>
+          <w:iCs/>
+          <w:szCs w:val="24"/>
+        </w:rPr>
+        <w:t xml:space="preserve">Figure </w:t>
+      </w:r>
+      <w:r>
+        <w:rPr>
+          <w:rFonts w:ascii="Times New Roman" w:hAnsi="Times New Roman" w:cs="Times New Roman"/>
+          <w:i/>
+          <w:iCs/>
+          <w:szCs w:val="24"/>
+        </w:rPr>
+        <w:t>2</w:t>
+      </w:r>
+      <w:r>
+        <w:rPr>
+          <w:rFonts w:ascii="Times New Roman" w:hAnsi="Times New Roman" w:cs="Times New Roman"/>
+          <w:i/>
+          <w:iCs/>
+          <w:szCs w:val="24"/>
+        </w:rPr>
+        <w:t>: Hierarchy of the Project Requirements (Integrating and Processing Data)</w:t>
       </w:r>
     </w:p>
     <w:p>
@@ -4899,7 +5020,7 @@
                     </pic:cNvPicPr>
                   </pic:nvPicPr>
                   <pic:blipFill>
-                    <a:blip r:embed="rId8">
+                    <a:blip r:embed="rId9">
                       <a:extLst>
                         <a:ext uri="{28A0092B-C50C-407E-A947-70E740481C1C}">
                           <a14:useLocalDpi xmlns:a14="http://schemas.microsoft.com/office/drawing/2010/main" val="0"/>
@@ -4963,7 +5084,7 @@
                     </pic:cNvPicPr>
                   </pic:nvPicPr>
                   <pic:blipFill>
-                    <a:blip r:embed="rId9">
+                    <a:blip r:embed="rId10">
                       <a:extLst>
                         <a:ext uri="{28A0092B-C50C-407E-A947-70E740481C1C}">
                           <a14:useLocalDpi xmlns:a14="http://schemas.microsoft.com/office/drawing/2010/main" val="0"/>
@@ -5012,7 +5133,25 @@
           <w:iCs/>
           <w:szCs w:val="24"/>
         </w:rPr>
-        <w:t>Figure 2: High-level system architecture illustrating the data flow from ingestion to visualisation.</w:t>
+        <w:t xml:space="preserve">Figure </w:t>
+      </w:r>
+      <w:r>
+        <w:rPr>
+          <w:rFonts w:ascii="Times New Roman" w:hAnsi="Times New Roman" w:cs="Times New Roman"/>
+          <w:i/>
+          <w:iCs/>
+          <w:szCs w:val="24"/>
+        </w:rPr>
+        <w:t>3</w:t>
+      </w:r>
+      <w:r>
+        <w:rPr>
+          <w:rFonts w:ascii="Times New Roman" w:hAnsi="Times New Roman" w:cs="Times New Roman"/>
+          <w:i/>
+          <w:iCs/>
+          <w:szCs w:val="24"/>
+        </w:rPr>
+        <w:t>: High-level system architecture illustrating the data flow from ingestion to visualisation.</w:t>
       </w:r>
     </w:p>
     <w:p>
@@ -8918,7 +9057,7 @@
                     <pic:cNvPicPr/>
                   </pic:nvPicPr>
                   <pic:blipFill>
-                    <a:blip r:embed="rId10"/>
+                    <a:blip r:embed="rId11"/>
                     <a:stretch>
                       <a:fillRect/>
                     </a:stretch>
@@ -8956,7 +9095,25 @@
           <w:iCs/>
           <w:szCs w:val="25"/>
         </w:rPr>
-        <w:t>Figure 3: Gantt chart of the project timeline (initial plan).</w:t>
+        <w:t xml:space="preserve">Figure </w:t>
+      </w:r>
+      <w:r>
+        <w:rPr>
+          <w:rFonts w:ascii="Times New Roman" w:hAnsi="Times New Roman" w:cs="Times New Roman"/>
+          <w:i/>
+          <w:iCs/>
+          <w:szCs w:val="25"/>
+        </w:rPr>
+        <w:t>4</w:t>
+      </w:r>
+      <w:r>
+        <w:rPr>
+          <w:rFonts w:ascii="Times New Roman" w:hAnsi="Times New Roman" w:cs="Times New Roman"/>
+          <w:i/>
+          <w:iCs/>
+          <w:szCs w:val="25"/>
+        </w:rPr>
+        <w:t>: Gantt chart of the project timeline (initial plan).</w:t>
       </w:r>
     </w:p>
     <w:p>
@@ -9841,23 +9998,7 @@
           <w:i/>
           <w:iCs/>
         </w:rPr>
-        <w:t xml:space="preserve">Table </w:t>
-      </w:r>
-      <w:r>
-        <w:rPr>
-          <w:rFonts w:ascii="Times New Roman" w:hAnsi="Times New Roman" w:cs="Times New Roman"/>
-          <w:i/>
-          <w:iCs/>
-        </w:rPr>
-        <w:t>3:</w:t>
-      </w:r>
-      <w:r>
-        <w:rPr>
-          <w:rFonts w:ascii="Times New Roman" w:hAnsi="Times New Roman" w:cs="Times New Roman"/>
-          <w:i/>
-          <w:iCs/>
-        </w:rPr>
-        <w:t xml:space="preserve"> Risk Assessment, Probability, Impact, and Mitigation</w:t>
+        <w:t>Table 3: Risk Assessment, Probability, Impact, and Mitigation</w:t>
       </w:r>
     </w:p>
     <w:p>
@@ -10153,7 +10294,7 @@
       <w:r>
         <w:t xml:space="preserve">, ‘GPT-J 6B’, Hugging Face, 2021. [Online]. Available: </w:t>
       </w:r>
-      <w:hyperlink r:id="rId11" w:tgtFrame="_new" w:history="1">
+      <w:hyperlink r:id="rId12" w:tgtFrame="_new" w:history="1">
         <w:r>
           <w:rPr>
             <w:rStyle w:val="Hyperlink"/>
@@ -10200,7 +10341,7 @@
       <w:r>
         <w:t xml:space="preserve">Higher Education Statistics Agency, ‘HESA Data and Analysis’, Higher Education Statistics Agency, 2023. [Online]. Available: </w:t>
       </w:r>
-      <w:hyperlink r:id="rId12" w:tgtFrame="_new" w:history="1">
+      <w:hyperlink r:id="rId13" w:tgtFrame="_new" w:history="1">
         <w:r>
           <w:rPr>
             <w:rStyle w:val="Hyperlink"/>
@@ -10226,7 +10367,7 @@
       <w:r>
         <w:t xml:space="preserve">, 2023. [Online]. Available: </w:t>
       </w:r>
-      <w:hyperlink r:id="rId13" w:tgtFrame="_new" w:history="1">
+      <w:hyperlink r:id="rId14" w:tgtFrame="_new" w:history="1">
         <w:r>
           <w:rPr>
             <w:rStyle w:val="Hyperlink"/>
@@ -10276,7 +10417,7 @@
       <w:r>
         <w:t xml:space="preserve">, 2023. [Online]. Available: </w:t>
       </w:r>
-      <w:hyperlink r:id="rId14" w:tgtFrame="_new" w:history="1">
+      <w:hyperlink r:id="rId15" w:tgtFrame="_new" w:history="1">
         <w:r>
           <w:rPr>
             <w:rStyle w:val="Hyperlink"/>

</xml_diff>